<commit_message>
9th requierment almost done
</commit_message>
<xml_diff>
--- a/doc/Análisis del problema.docx
+++ b/doc/Análisis del problema.docx
@@ -122,14 +122,12 @@
                 <w:rFonts w:ascii="Arial" w:eastAsia="Arial" w:hAnsi="Arial" w:cs="Arial"/>
               </w:rPr>
             </w:pPr>
-            <w:proofErr w:type="spellStart"/>
             <w:r>
               <w:rPr>
                 <w:rFonts w:ascii="Arial" w:eastAsia="Arial" w:hAnsi="Arial" w:cs="Arial"/>
               </w:rPr>
               <w:t>Neotunes</w:t>
             </w:r>
-            <w:proofErr w:type="spellEnd"/>
           </w:p>
         </w:tc>
       </w:tr>
@@ -201,16 +199,8 @@
               <w:rPr>
                 <w:rFonts w:ascii="Arial" w:eastAsia="Arial" w:hAnsi="Arial" w:cs="Arial"/>
               </w:rPr>
-              <w:t xml:space="preserve">Administradores de </w:t>
-            </w:r>
-            <w:proofErr w:type="spellStart"/>
-            <w:r>
-              <w:rPr>
-                <w:rFonts w:ascii="Arial" w:eastAsia="Arial" w:hAnsi="Arial" w:cs="Arial"/>
-              </w:rPr>
-              <w:t>neotunes</w:t>
-            </w:r>
-            <w:proofErr w:type="spellEnd"/>
+              <w:t>Administradores de neotunes</w:t>
+            </w:r>
           </w:p>
         </w:tc>
       </w:tr>
@@ -287,19 +277,19 @@
                 <w:szCs w:val="24"/>
                 <w:lang w:val="es-MX"/>
               </w:rPr>
-              <w:t xml:space="preserve">R1. El sistema debe permitir registrar usuarios productores, artistas y creadores de contenido. De ellos se registrará el </w:t>
-            </w:r>
-            <w:proofErr w:type="spellStart"/>
-            <w:r>
+              <w:t>R1. El sistema debe permitir registrar usuarios productores, artistas y creadores de contenido. De ellos se registrará el nickname, su cedula, la fecha de vinculación, nombre real y una imagen del rostro del usuario productor.</w:t>
+            </w:r>
+          </w:p>
+          <w:p>
+            <w:pPr>
+              <w:jc w:val="both"/>
               <w:rPr>
                 <w:rFonts w:ascii="Candara" w:hAnsi="Candara"/>
                 <w:sz w:val="24"/>
                 <w:szCs w:val="24"/>
                 <w:lang w:val="es-MX"/>
               </w:rPr>
-              <w:t>nickname</w:t>
-            </w:r>
-            <w:proofErr w:type="spellEnd"/>
+            </w:pPr>
             <w:r>
               <w:rPr>
                 <w:rFonts w:ascii="Candara" w:hAnsi="Candara"/>
@@ -307,7 +297,7 @@
                 <w:szCs w:val="24"/>
                 <w:lang w:val="es-MX"/>
               </w:rPr>
-              <w:t>, su cedula, la fecha de vinculación, nombre real y una imagen del rostro del usuario productor.</w:t>
+              <w:t>R2. El sistema debe permitir registrar usuario consumidores, estándar y premium. De ellos se registrará el nickname, su cedula y la fecha de vinculación a la plataforma.</w:t>
             </w:r>
           </w:p>
           <w:p>
@@ -327,19 +317,19 @@
                 <w:szCs w:val="24"/>
                 <w:lang w:val="es-MX"/>
               </w:rPr>
-              <w:t xml:space="preserve">R2. El sistema debe permitir registrar usuario consumidores, estándar y premium. De ellos se registrará el </w:t>
-            </w:r>
-            <w:proofErr w:type="spellStart"/>
-            <w:r>
+              <w:t>R3. Registrar canciones y podcast a artistas y creadores de contenido respectivamente. De estos audios se registrará el nombre, una imagen representativa, duración del audio, numero de reproducciones. De las canciones se registra el precio, género (Pop, Rock, House, Trap) y numero de ventas. De los podcasts se regsitar una pequeña descripción.</w:t>
+            </w:r>
+          </w:p>
+          <w:p>
+            <w:pPr>
+              <w:jc w:val="both"/>
               <w:rPr>
                 <w:rFonts w:ascii="Candara" w:hAnsi="Candara"/>
                 <w:sz w:val="24"/>
                 <w:szCs w:val="24"/>
                 <w:lang w:val="es-MX"/>
               </w:rPr>
-              <w:t>nickname</w:t>
-            </w:r>
-            <w:proofErr w:type="spellEnd"/>
+            </w:pPr>
             <w:r>
               <w:rPr>
                 <w:rFonts w:ascii="Candara" w:hAnsi="Candara"/>
@@ -347,7 +337,7 @@
                 <w:szCs w:val="24"/>
                 <w:lang w:val="es-MX"/>
               </w:rPr>
-              <w:t>, su cedula y la fecha de vinculación a la plataforma.</w:t>
+              <w:t>R4. El sistema debe permitir crear una lista de reproducción y asignarla a un usuario estándar o premium.</w:t>
             </w:r>
           </w:p>
           <w:p>
@@ -367,19 +357,19 @@
                 <w:szCs w:val="24"/>
                 <w:lang w:val="es-MX"/>
               </w:rPr>
-              <w:t xml:space="preserve">R3. Registrar canciones y podcast a artistas y creadores de contenido respectivamente. De estos audios se registrará el nombre, una imagen representativa, duración del audio, numero de reproducciones. De las canciones se registra el precio, género (Pop, Rock, House, </w:t>
-            </w:r>
-            <w:proofErr w:type="spellStart"/>
-            <w:r>
+              <w:t>R5. El sistema debe permitir modificar una playlist ya sea añadiendo un audio o borrándolo.</w:t>
+            </w:r>
+          </w:p>
+          <w:p>
+            <w:pPr>
+              <w:jc w:val="both"/>
               <w:rPr>
                 <w:rFonts w:ascii="Candara" w:hAnsi="Candara"/>
                 <w:sz w:val="24"/>
                 <w:szCs w:val="24"/>
                 <w:lang w:val="es-MX"/>
               </w:rPr>
-              <w:t>Trap</w:t>
-            </w:r>
-            <w:proofErr w:type="spellEnd"/>
+            </w:pPr>
             <w:r>
               <w:rPr>
                 <w:rFonts w:ascii="Candara" w:hAnsi="Candara"/>
@@ -387,127 +377,7 @@
                 <w:szCs w:val="24"/>
                 <w:lang w:val="es-MX"/>
               </w:rPr>
-              <w:t xml:space="preserve">) y numero de ventas. De los podcasts se </w:t>
-            </w:r>
-            <w:proofErr w:type="spellStart"/>
-            <w:r>
-              <w:rPr>
-                <w:rFonts w:ascii="Candara" w:hAnsi="Candara"/>
-                <w:sz w:val="24"/>
-                <w:szCs w:val="24"/>
-                <w:lang w:val="es-MX"/>
-              </w:rPr>
-              <w:t>regsitar</w:t>
-            </w:r>
-            <w:proofErr w:type="spellEnd"/>
-            <w:r>
-              <w:rPr>
-                <w:rFonts w:ascii="Candara" w:hAnsi="Candara"/>
-                <w:sz w:val="24"/>
-                <w:szCs w:val="24"/>
-                <w:lang w:val="es-MX"/>
-              </w:rPr>
-              <w:t xml:space="preserve"> una pequeña descripción.</w:t>
-            </w:r>
-          </w:p>
-          <w:p>
-            <w:pPr>
-              <w:jc w:val="both"/>
-              <w:rPr>
-                <w:rFonts w:ascii="Candara" w:hAnsi="Candara"/>
-                <w:sz w:val="24"/>
-                <w:szCs w:val="24"/>
-                <w:lang w:val="es-MX"/>
-              </w:rPr>
-            </w:pPr>
-            <w:r>
-              <w:rPr>
-                <w:rFonts w:ascii="Candara" w:hAnsi="Candara"/>
-                <w:sz w:val="24"/>
-                <w:szCs w:val="24"/>
-                <w:lang w:val="es-MX"/>
-              </w:rPr>
-              <w:t>R4. El sistema debe permitir crear una lista de reproducción y asignarla a un usuario estándar o premium.</w:t>
-            </w:r>
-          </w:p>
-          <w:p>
-            <w:pPr>
-              <w:jc w:val="both"/>
-              <w:rPr>
-                <w:rFonts w:ascii="Candara" w:hAnsi="Candara"/>
-                <w:sz w:val="24"/>
-                <w:szCs w:val="24"/>
-                <w:lang w:val="es-MX"/>
-              </w:rPr>
-            </w:pPr>
-            <w:r>
-              <w:rPr>
-                <w:rFonts w:ascii="Candara" w:hAnsi="Candara"/>
-                <w:sz w:val="24"/>
-                <w:szCs w:val="24"/>
-                <w:lang w:val="es-MX"/>
-              </w:rPr>
-              <w:t xml:space="preserve">R5. El sistema debe permitir modificar una </w:t>
-            </w:r>
-            <w:proofErr w:type="spellStart"/>
-            <w:r>
-              <w:rPr>
-                <w:rFonts w:ascii="Candara" w:hAnsi="Candara"/>
-                <w:sz w:val="24"/>
-                <w:szCs w:val="24"/>
-                <w:lang w:val="es-MX"/>
-              </w:rPr>
-              <w:t>playlist</w:t>
-            </w:r>
-            <w:proofErr w:type="spellEnd"/>
-            <w:r>
-              <w:rPr>
-                <w:rFonts w:ascii="Candara" w:hAnsi="Candara"/>
-                <w:sz w:val="24"/>
-                <w:szCs w:val="24"/>
-                <w:lang w:val="es-MX"/>
-              </w:rPr>
-              <w:t xml:space="preserve"> ya sea añadiendo un audio o borrándolo.</w:t>
-            </w:r>
-          </w:p>
-          <w:p>
-            <w:pPr>
-              <w:jc w:val="both"/>
-              <w:rPr>
-                <w:rFonts w:ascii="Candara" w:hAnsi="Candara"/>
-                <w:sz w:val="24"/>
-                <w:szCs w:val="24"/>
-                <w:lang w:val="es-MX"/>
-              </w:rPr>
-            </w:pPr>
-            <w:r>
-              <w:rPr>
-                <w:rFonts w:ascii="Candara" w:hAnsi="Candara"/>
-                <w:sz w:val="24"/>
-                <w:szCs w:val="24"/>
-                <w:lang w:val="es-MX"/>
-              </w:rPr>
-              <w:t xml:space="preserve">R6. El sistema debe permitir compartir una </w:t>
-            </w:r>
-            <w:proofErr w:type="spellStart"/>
-            <w:r>
-              <w:rPr>
-                <w:rFonts w:ascii="Candara" w:hAnsi="Candara"/>
-                <w:sz w:val="24"/>
-                <w:szCs w:val="24"/>
-                <w:lang w:val="es-MX"/>
-              </w:rPr>
-              <w:t>playlist</w:t>
-            </w:r>
-            <w:proofErr w:type="spellEnd"/>
-            <w:r>
-              <w:rPr>
-                <w:rFonts w:ascii="Candara" w:hAnsi="Candara"/>
-                <w:sz w:val="24"/>
-                <w:szCs w:val="24"/>
-                <w:lang w:val="es-MX"/>
-              </w:rPr>
-              <w:t xml:space="preserve"> de un usuario estándar o </w:t>
+              <w:t xml:space="preserve">R6. El sistema debe permitir compartir una playlist de un usuario estándar o </w:t>
             </w:r>
             <w:r>
               <w:rPr>
@@ -577,7 +447,7 @@
                 <w:szCs w:val="24"/>
                 <w:lang w:val="es-MX"/>
               </w:rPr>
-              <w:t xml:space="preserve">R9. El sistema debe permitir generar informes de la información que solicite el usuario </w:t>
+              <w:t>El sistema debe permitir generar informes de la información que solicite el usuario</w:t>
             </w:r>
             <w:r>
               <w:rPr>
@@ -586,16 +456,29 @@
                 <w:szCs w:val="24"/>
                 <w:lang w:val="es-MX"/>
               </w:rPr>
+              <w:t xml:space="preserve">: </w:t>
+            </w:r>
+            <w:r>
+              <w:rPr>
+                <w:rFonts w:ascii="Candara" w:hAnsi="Candara"/>
+                <w:sz w:val="24"/>
+                <w:szCs w:val="24"/>
+                <w:lang w:val="es-MX"/>
+              </w:rPr>
+              <w:t xml:space="preserve"> </w:t>
+            </w:r>
+            <w:r>
+              <w:rPr>
+                <w:rFonts w:ascii="Candara" w:hAnsi="Candara"/>
+                <w:sz w:val="24"/>
+                <w:szCs w:val="24"/>
+                <w:lang w:val="es-MX"/>
+              </w:rPr>
               <w:tab/>
             </w:r>
           </w:p>
           <w:p>
             <w:pPr>
-              <w:pStyle w:val="Prrafodelista"/>
-              <w:numPr>
-                <w:ilvl w:val="0"/>
-                <w:numId w:val="2"/>
-              </w:numPr>
               <w:jc w:val="both"/>
               <w:rPr>
                 <w:rFonts w:ascii="Candara" w:hAnsi="Candara"/>
@@ -609,16 +492,19 @@
                 <w:sz w:val="24"/>
                 <w:szCs w:val="24"/>
               </w:rPr>
+              <w:t xml:space="preserve">R9. </w:t>
+            </w:r>
+            <w:r>
+              <w:rPr>
+                <w:rFonts w:ascii="Candara" w:hAnsi="Candara"/>
+                <w:sz w:val="24"/>
+                <w:szCs w:val="24"/>
+              </w:rPr>
               <w:t>Para cada tipo de audio, canciones y podcast, informar el acumulado total de reproducciones en toda la plataforma.</w:t>
             </w:r>
           </w:p>
           <w:p>
             <w:pPr>
-              <w:pStyle w:val="Prrafodelista"/>
-              <w:numPr>
-                <w:ilvl w:val="0"/>
-                <w:numId w:val="2"/>
-              </w:numPr>
               <w:jc w:val="both"/>
               <w:rPr>
                 <w:rFonts w:ascii="Candara" w:hAnsi="Candara"/>
@@ -632,16 +518,19 @@
                 <w:sz w:val="24"/>
                 <w:szCs w:val="24"/>
               </w:rPr>
+              <w:t xml:space="preserve">R10. </w:t>
+            </w:r>
+            <w:r>
+              <w:rPr>
+                <w:rFonts w:ascii="Candara" w:hAnsi="Candara"/>
+                <w:sz w:val="24"/>
+                <w:szCs w:val="24"/>
+              </w:rPr>
               <w:t>Informar el género de canción más escuchado (nombre y número de reproducciones) para un usuario específico y para toda la plataforma.</w:t>
             </w:r>
           </w:p>
           <w:p>
             <w:pPr>
-              <w:pStyle w:val="Prrafodelista"/>
-              <w:numPr>
-                <w:ilvl w:val="0"/>
-                <w:numId w:val="2"/>
-              </w:numPr>
               <w:jc w:val="both"/>
               <w:rPr>
                 <w:rFonts w:ascii="Candara" w:hAnsi="Candara"/>
@@ -655,16 +544,19 @@
                 <w:sz w:val="24"/>
                 <w:szCs w:val="24"/>
               </w:rPr>
+              <w:t xml:space="preserve">R11. </w:t>
+            </w:r>
+            <w:r>
+              <w:rPr>
+                <w:rFonts w:ascii="Candara" w:hAnsi="Candara"/>
+                <w:sz w:val="24"/>
+                <w:szCs w:val="24"/>
+              </w:rPr>
               <w:t>Informar la categoría de podcast más escuchada (nombre y número de reproducciones) para un usuario específico y para toda la plataforma.</w:t>
             </w:r>
           </w:p>
           <w:p>
             <w:pPr>
-              <w:pStyle w:val="Prrafodelista"/>
-              <w:numPr>
-                <w:ilvl w:val="0"/>
-                <w:numId w:val="2"/>
-              </w:numPr>
               <w:jc w:val="both"/>
               <w:rPr>
                 <w:rFonts w:ascii="Candara" w:hAnsi="Candara"/>
@@ -678,16 +570,19 @@
                 <w:sz w:val="24"/>
                 <w:szCs w:val="24"/>
               </w:rPr>
+              <w:t xml:space="preserve">R12. </w:t>
+            </w:r>
+            <w:r>
+              <w:rPr>
+                <w:rFonts w:ascii="Candara" w:hAnsi="Candara"/>
+                <w:sz w:val="24"/>
+                <w:szCs w:val="24"/>
+              </w:rPr>
               <w:t>De cada uno de los integrantes del Top 5 de artistas y del Top 5 de creadores de contenido en la plataforma, informar el nombre y número de reproducciones totales.</w:t>
             </w:r>
           </w:p>
           <w:p>
             <w:pPr>
-              <w:pStyle w:val="Prrafodelista"/>
-              <w:numPr>
-                <w:ilvl w:val="0"/>
-                <w:numId w:val="2"/>
-              </w:numPr>
               <w:jc w:val="both"/>
               <w:rPr>
                 <w:rFonts w:ascii="Candara" w:hAnsi="Candara"/>
@@ -701,16 +596,19 @@
                 <w:sz w:val="24"/>
                 <w:szCs w:val="24"/>
               </w:rPr>
+              <w:t xml:space="preserve">R13. </w:t>
+            </w:r>
+            <w:r>
+              <w:rPr>
+                <w:rFonts w:ascii="Candara" w:hAnsi="Candara"/>
+                <w:sz w:val="24"/>
+                <w:szCs w:val="24"/>
+              </w:rPr>
               <w:t>De cada uno de los integrantes del Top 10 de canciones y del Top 10 de podcast, informar el nombre, género o categoría y número total de reproducciones.</w:t>
             </w:r>
           </w:p>
           <w:p>
             <w:pPr>
-              <w:pStyle w:val="Prrafodelista"/>
-              <w:numPr>
-                <w:ilvl w:val="0"/>
-                <w:numId w:val="2"/>
-              </w:numPr>
               <w:jc w:val="both"/>
               <w:rPr>
                 <w:rFonts w:ascii="Candara" w:hAnsi="Candara"/>
@@ -724,7 +622,41 @@
                 <w:sz w:val="24"/>
                 <w:szCs w:val="24"/>
               </w:rPr>
-              <w:t xml:space="preserve">De cada género, informar el número de canciones vendidas y </w:t>
+              <w:t xml:space="preserve">R14. </w:t>
+            </w:r>
+            <w:r>
+              <w:rPr>
+                <w:rFonts w:ascii="Candara" w:hAnsi="Candara"/>
+                <w:sz w:val="24"/>
+                <w:szCs w:val="24"/>
+              </w:rPr>
+              <w:t xml:space="preserve">De cada género, informar el número de canciones vendidas y el valor total de ventas ($). </w:t>
+            </w:r>
+          </w:p>
+          <w:p>
+            <w:pPr>
+              <w:jc w:val="right"/>
+              <w:rPr>
+                <w:rFonts w:ascii="Candara" w:hAnsi="Candara"/>
+                <w:sz w:val="24"/>
+                <w:szCs w:val="24"/>
+              </w:rPr>
+            </w:pPr>
+            <w:r>
+              <w:rPr>
+                <w:rFonts w:ascii="Candara" w:hAnsi="Candara"/>
+                <w:sz w:val="24"/>
+                <w:szCs w:val="24"/>
+              </w:rPr>
+              <w:t xml:space="preserve">R15. </w:t>
+            </w:r>
+            <w:r>
+              <w:rPr>
+                <w:rFonts w:ascii="Candara" w:hAnsi="Candara"/>
+                <w:sz w:val="24"/>
+                <w:szCs w:val="24"/>
+              </w:rPr>
+              <w:t xml:space="preserve">De la canción más vendida en la </w:t>
             </w:r>
             <w:r>
               <w:rPr>
@@ -733,30 +665,7 @@
                 <w:szCs w:val="24"/>
               </w:rPr>
               <w:lastRenderedPageBreak/>
-              <w:t xml:space="preserve">el valor total de ventas ($). </w:t>
-            </w:r>
-          </w:p>
-          <w:p>
-            <w:pPr>
-              <w:pStyle w:val="Prrafodelista"/>
-              <w:numPr>
-                <w:ilvl w:val="0"/>
-                <w:numId w:val="2"/>
-              </w:numPr>
-              <w:jc w:val="both"/>
-              <w:rPr>
-                <w:rFonts w:ascii="Candara" w:hAnsi="Candara"/>
-                <w:sz w:val="24"/>
-                <w:szCs w:val="24"/>
-              </w:rPr>
-            </w:pPr>
-            <w:r>
-              <w:rPr>
-                <w:rFonts w:ascii="Candara" w:hAnsi="Candara"/>
-                <w:sz w:val="24"/>
-                <w:szCs w:val="24"/>
-              </w:rPr>
-              <w:t>De la canción más vendida en la plataforma, informar el número total de ventas y el valor total de venta ($).</w:t>
+              <w:t>plataforma, informar el número total de ventas y el valor total de venta ($).</w:t>
             </w:r>
           </w:p>
           <w:p>
@@ -1102,24 +1011,20 @@
             <w:vAlign w:val="center"/>
           </w:tcPr>
           <w:p>
-            <w:proofErr w:type="spellStart"/>
             <w:r>
               <w:t>nickname</w:t>
             </w:r>
-            <w:proofErr w:type="spellEnd"/>
-          </w:p>
-        </w:tc>
-        <w:tc>
-          <w:tcPr>
-            <w:tcW w:w="2271" w:type="dxa"/>
-            <w:vAlign w:val="center"/>
-          </w:tcPr>
-          <w:p>
-            <w:proofErr w:type="spellStart"/>
+          </w:p>
+        </w:tc>
+        <w:tc>
+          <w:tcPr>
+            <w:tcW w:w="2271" w:type="dxa"/>
+            <w:vAlign w:val="center"/>
+          </w:tcPr>
+          <w:p>
             <w:r>
               <w:t>String</w:t>
             </w:r>
-            <w:proofErr w:type="spellEnd"/>
           </w:p>
         </w:tc>
         <w:tc>
@@ -1342,15 +1247,7 @@
           </w:tcPr>
           <w:p>
             <w:r>
-              <w:t xml:space="preserve">El objeto </w:t>
-            </w:r>
-            <w:proofErr w:type="spellStart"/>
-            <w:r>
-              <w:t>player</w:t>
-            </w:r>
-            <w:proofErr w:type="spellEnd"/>
-            <w:r>
-              <w:t xml:space="preserve"> no debe estar creado</w:t>
+              <w:t>El objeto player no debe estar creado</w:t>
             </w:r>
           </w:p>
         </w:tc>
@@ -1485,21 +1382,22 @@
             <w:vAlign w:val="center"/>
           </w:tcPr>
           <w:p>
-            <w:proofErr w:type="spellStart"/>
             <w:r>
               <w:t>String</w:t>
             </w:r>
-            <w:proofErr w:type="spellEnd"/>
-          </w:p>
-        </w:tc>
-        <w:tc>
-          <w:tcPr>
-            <w:tcW w:w="2271" w:type="dxa"/>
-            <w:vAlign w:val="center"/>
-          </w:tcPr>
-          <w:p>
-            <w:r>
-              <w:t>Creación exitosa del jugador</w:t>
+          </w:p>
+        </w:tc>
+        <w:tc>
+          <w:tcPr>
+            <w:tcW w:w="2271" w:type="dxa"/>
+            <w:vAlign w:val="center"/>
+          </w:tcPr>
+          <w:p>
+            <w:r>
+              <w:t xml:space="preserve">Creación exitosa del </w:t>
+            </w:r>
+            <w:r>
+              <w:t>usuario</w:t>
             </w:r>
           </w:p>
         </w:tc>
@@ -1545,21 +1443,22 @@
             <w:vAlign w:val="center"/>
           </w:tcPr>
           <w:p>
-            <w:proofErr w:type="spellStart"/>
             <w:r>
               <w:t>String</w:t>
             </w:r>
-            <w:proofErr w:type="spellEnd"/>
-          </w:p>
-        </w:tc>
-        <w:tc>
-          <w:tcPr>
-            <w:tcW w:w="2271" w:type="dxa"/>
-            <w:vAlign w:val="center"/>
-          </w:tcPr>
-          <w:p>
-            <w:r>
-              <w:t>Error en la creación de un jugador</w:t>
+          </w:p>
+        </w:tc>
+        <w:tc>
+          <w:tcPr>
+            <w:tcW w:w="2271" w:type="dxa"/>
+            <w:vAlign w:val="center"/>
+          </w:tcPr>
+          <w:p>
+            <w:r>
+              <w:t xml:space="preserve">Error en la creación de </w:t>
+            </w:r>
+            <w:r>
+              <w:t>un usuario</w:t>
             </w:r>
           </w:p>
         </w:tc>

</xml_diff>